<commit_message>
new text addes see once
</commit_message>
<xml_diff>
--- a/Git.docx
+++ b/Git.docx
@@ -14,21 +14,22 @@
           <w:szCs w:val="36"/>
         </w:rPr>
       </w:pPr>
-      <w:r>
-        <w:rPr>
-          <w:sz w:val="36"/>
-          <w:szCs w:val="36"/>
-        </w:rPr>
-        <w:t>First we have to create new repository</w:t>
-      </w:r>
-    </w:p>
-    <w:p>
-      <w:pPr>
-        <w:rPr>
-          <w:sz w:val="36"/>
-          <w:szCs w:val="36"/>
-        </w:rPr>
-      </w:pPr>
+      <w:proofErr w:type="gramStart"/>
+      <w:r>
+        <w:rPr>
+          <w:sz w:val="36"/>
+          <w:szCs w:val="36"/>
+        </w:rPr>
+        <w:t>First</w:t>
+      </w:r>
+      <w:proofErr w:type="gramEnd"/>
+      <w:r>
+        <w:rPr>
+          <w:sz w:val="36"/>
+          <w:szCs w:val="36"/>
+        </w:rPr>
+        <w:t xml:space="preserve"> we have to create new repository</w:t>
+      </w:r>
     </w:p>
     <w:p>
       <w:pPr>
@@ -161,8 +162,18 @@
           <w:sz w:val="36"/>
           <w:szCs w:val="36"/>
         </w:rPr>
-        <w:t>git add .</w:t>
-      </w:r>
+        <w:t xml:space="preserve">git </w:t>
+      </w:r>
+      <w:proofErr w:type="gramStart"/>
+      <w:r>
+        <w:rPr>
+          <w:color w:val="C00000"/>
+          <w:sz w:val="36"/>
+          <w:szCs w:val="36"/>
+        </w:rPr>
+        <w:t>add .</w:t>
+      </w:r>
+      <w:proofErr w:type="gramEnd"/>
       <w:r>
         <w:rPr>
           <w:sz w:val="36"/>
@@ -253,7 +264,23 @@
           <w:sz w:val="36"/>
           <w:szCs w:val="36"/>
         </w:rPr>
-        <w:t xml:space="preserve">to push code to github use </w:t>
+        <w:t xml:space="preserve">to push code to </w:t>
+      </w:r>
+      <w:proofErr w:type="spellStart"/>
+      <w:r>
+        <w:rPr>
+          <w:sz w:val="36"/>
+          <w:szCs w:val="36"/>
+        </w:rPr>
+        <w:t>github</w:t>
+      </w:r>
+      <w:proofErr w:type="spellEnd"/>
+      <w:r>
+        <w:rPr>
+          <w:sz w:val="36"/>
+          <w:szCs w:val="36"/>
+        </w:rPr>
+        <w:t xml:space="preserve"> use </w:t>
       </w:r>
       <w:r>
         <w:rPr>
@@ -281,7 +308,364 @@
           <w:sz w:val="36"/>
           <w:szCs w:val="36"/>
         </w:rPr>
-        <w:t>to see</w:t>
+        <w:t xml:space="preserve">check the code oi updated or not by </w:t>
+      </w:r>
+      <w:r>
+        <w:rPr>
+          <w:color w:val="C00000"/>
+          <w:sz w:val="36"/>
+          <w:szCs w:val="36"/>
+        </w:rPr>
+        <w:t>git status</w:t>
+      </w:r>
+    </w:p>
+    <w:p>
+      <w:pPr>
+        <w:pStyle w:val="ListParagraph"/>
+        <w:numPr>
+          <w:ilvl w:val="0"/>
+          <w:numId w:val="1"/>
+        </w:numPr>
+        <w:rPr>
+          <w:sz w:val="36"/>
+          <w:szCs w:val="36"/>
+        </w:rPr>
+      </w:pPr>
+      <w:r>
+        <w:rPr>
+          <w:sz w:val="36"/>
+          <w:szCs w:val="36"/>
+        </w:rPr>
+        <w:t xml:space="preserve">and add all to the git by </w:t>
+      </w:r>
+      <w:r>
+        <w:rPr>
+          <w:color w:val="C00000"/>
+          <w:sz w:val="36"/>
+          <w:szCs w:val="36"/>
+        </w:rPr>
+        <w:t xml:space="preserve">git </w:t>
+      </w:r>
+      <w:proofErr w:type="gramStart"/>
+      <w:r>
+        <w:rPr>
+          <w:color w:val="C00000"/>
+          <w:sz w:val="36"/>
+          <w:szCs w:val="36"/>
+        </w:rPr>
+        <w:t>add .</w:t>
+      </w:r>
+      <w:proofErr w:type="gramEnd"/>
+    </w:p>
+    <w:p>
+      <w:pPr>
+        <w:pStyle w:val="ListParagraph"/>
+        <w:numPr>
+          <w:ilvl w:val="0"/>
+          <w:numId w:val="1"/>
+        </w:numPr>
+        <w:rPr>
+          <w:sz w:val="36"/>
+          <w:szCs w:val="36"/>
+        </w:rPr>
+      </w:pPr>
+      <w:r>
+        <w:rPr>
+          <w:sz w:val="36"/>
+          <w:szCs w:val="36"/>
+        </w:rPr>
+        <w:t xml:space="preserve">this </w:t>
+      </w:r>
+      <w:proofErr w:type="gramStart"/>
+      <w:r>
+        <w:rPr>
+          <w:sz w:val="36"/>
+          <w:szCs w:val="36"/>
+        </w:rPr>
+        <w:t>all different</w:t>
+      </w:r>
+      <w:proofErr w:type="gramEnd"/>
+      <w:r>
+        <w:rPr>
+          <w:sz w:val="36"/>
+          <w:szCs w:val="36"/>
+        </w:rPr>
+        <w:t xml:space="preserve"> commits is to check every code if new code is not working we can go back</w:t>
+      </w:r>
+    </w:p>
+    <w:p>
+      <w:pPr>
+        <w:rPr>
+          <w:sz w:val="36"/>
+          <w:szCs w:val="36"/>
+        </w:rPr>
+      </w:pPr>
+    </w:p>
+    <w:p>
+      <w:pPr>
+        <w:rPr>
+          <w:b/>
+          <w:bCs/>
+          <w:i/>
+          <w:iCs/>
+          <w:sz w:val="40"/>
+          <w:szCs w:val="40"/>
+          <w:u w:val="single"/>
+        </w:rPr>
+      </w:pPr>
+      <w:r>
+        <w:rPr>
+          <w:b/>
+          <w:bCs/>
+          <w:i/>
+          <w:iCs/>
+          <w:sz w:val="40"/>
+          <w:szCs w:val="40"/>
+          <w:u w:val="single"/>
+        </w:rPr>
+        <w:t xml:space="preserve">Creating branches </w:t>
+      </w:r>
+    </w:p>
+    <w:p>
+      <w:pPr>
+        <w:pStyle w:val="ListParagraph"/>
+        <w:numPr>
+          <w:ilvl w:val="0"/>
+          <w:numId w:val="2"/>
+        </w:numPr>
+        <w:rPr>
+          <w:sz w:val="36"/>
+          <w:szCs w:val="36"/>
+        </w:rPr>
+      </w:pPr>
+      <w:r>
+        <w:rPr>
+          <w:color w:val="C00000"/>
+          <w:sz w:val="36"/>
+          <w:szCs w:val="36"/>
+        </w:rPr>
+        <w:t xml:space="preserve">git branch </w:t>
+      </w:r>
+      <w:proofErr w:type="spellStart"/>
+      <w:r>
+        <w:rPr>
+          <w:color w:val="C00000"/>
+          <w:sz w:val="36"/>
+          <w:szCs w:val="36"/>
+        </w:rPr>
+        <w:t>newbranch</w:t>
+      </w:r>
+      <w:proofErr w:type="spellEnd"/>
+      <w:r>
+        <w:rPr>
+          <w:sz w:val="36"/>
+          <w:szCs w:val="36"/>
+        </w:rPr>
+        <w:t xml:space="preserve"> it will create new branch </w:t>
+      </w:r>
+    </w:p>
+    <w:p>
+      <w:pPr>
+        <w:pStyle w:val="ListParagraph"/>
+        <w:numPr>
+          <w:ilvl w:val="0"/>
+          <w:numId w:val="2"/>
+        </w:numPr>
+        <w:rPr>
+          <w:sz w:val="36"/>
+          <w:szCs w:val="36"/>
+        </w:rPr>
+      </w:pPr>
+      <w:r>
+        <w:rPr>
+          <w:sz w:val="36"/>
+          <w:szCs w:val="36"/>
+        </w:rPr>
+        <w:t>git branch -</w:t>
+      </w:r>
+      <w:proofErr w:type="gramStart"/>
+      <w:r>
+        <w:rPr>
+          <w:sz w:val="36"/>
+          <w:szCs w:val="36"/>
+        </w:rPr>
+        <w:t>a  to</w:t>
+      </w:r>
+      <w:proofErr w:type="gramEnd"/>
+      <w:r>
+        <w:rPr>
+          <w:sz w:val="36"/>
+          <w:szCs w:val="36"/>
+        </w:rPr>
+        <w:t xml:space="preserve"> check how many branches</w:t>
+      </w:r>
+    </w:p>
+    <w:p>
+      <w:pPr>
+        <w:pStyle w:val="ListParagraph"/>
+        <w:numPr>
+          <w:ilvl w:val="0"/>
+          <w:numId w:val="2"/>
+        </w:numPr>
+        <w:rPr>
+          <w:sz w:val="36"/>
+          <w:szCs w:val="36"/>
+        </w:rPr>
+      </w:pPr>
+      <w:r>
+        <w:rPr>
+          <w:sz w:val="36"/>
+          <w:szCs w:val="36"/>
+        </w:rPr>
+        <w:t>git checkout</w:t>
+      </w:r>
+      <w:r>
+        <w:rPr>
+          <w:sz w:val="36"/>
+          <w:szCs w:val="36"/>
+        </w:rPr>
+        <w:t xml:space="preserve"> </w:t>
+      </w:r>
+      <w:proofErr w:type="spellStart"/>
+      <w:proofErr w:type="gramStart"/>
+      <w:r>
+        <w:rPr>
+          <w:sz w:val="36"/>
+          <w:szCs w:val="36"/>
+        </w:rPr>
+        <w:t>newbranch</w:t>
+      </w:r>
+      <w:proofErr w:type="spellEnd"/>
+      <w:r>
+        <w:rPr>
+          <w:sz w:val="36"/>
+          <w:szCs w:val="36"/>
+        </w:rPr>
+        <w:t xml:space="preserve">  to</w:t>
+      </w:r>
+      <w:proofErr w:type="gramEnd"/>
+      <w:r>
+        <w:rPr>
+          <w:sz w:val="36"/>
+          <w:szCs w:val="36"/>
+        </w:rPr>
+        <w:t xml:space="preserve"> change branch</w:t>
+      </w:r>
+    </w:p>
+    <w:p>
+      <w:pPr>
+        <w:pStyle w:val="ListParagraph"/>
+        <w:numPr>
+          <w:ilvl w:val="0"/>
+          <w:numId w:val="2"/>
+        </w:numPr>
+        <w:rPr>
+          <w:sz w:val="36"/>
+          <w:szCs w:val="36"/>
+        </w:rPr>
+      </w:pPr>
+      <w:r>
+        <w:rPr>
+          <w:sz w:val="36"/>
+          <w:szCs w:val="36"/>
+        </w:rPr>
+        <w:t xml:space="preserve">git push origin </w:t>
+      </w:r>
+      <w:proofErr w:type="spellStart"/>
+      <w:r>
+        <w:rPr>
+          <w:sz w:val="36"/>
+          <w:szCs w:val="36"/>
+        </w:rPr>
+        <w:t>new</w:t>
+      </w:r>
+      <w:r>
+        <w:rPr>
+          <w:sz w:val="36"/>
+          <w:szCs w:val="36"/>
+        </w:rPr>
+        <w:t>branch</w:t>
+      </w:r>
+      <w:proofErr w:type="spellEnd"/>
+      <w:r>
+        <w:rPr>
+          <w:sz w:val="36"/>
+          <w:szCs w:val="36"/>
+        </w:rPr>
+        <w:t xml:space="preserve"> to push code to branch not to master </w:t>
+      </w:r>
+    </w:p>
+    <w:p>
+      <w:pPr>
+        <w:pStyle w:val="ListParagraph"/>
+        <w:numPr>
+          <w:ilvl w:val="0"/>
+          <w:numId w:val="2"/>
+        </w:numPr>
+        <w:rPr>
+          <w:sz w:val="36"/>
+          <w:szCs w:val="36"/>
+        </w:rPr>
+      </w:pPr>
+      <w:r>
+        <w:rPr>
+          <w:sz w:val="36"/>
+          <w:szCs w:val="36"/>
+        </w:rPr>
+        <w:t xml:space="preserve">git </w:t>
+      </w:r>
+      <w:proofErr w:type="gramStart"/>
+      <w:r>
+        <w:rPr>
+          <w:sz w:val="36"/>
+          <w:szCs w:val="36"/>
+        </w:rPr>
+        <w:t>add .</w:t>
+      </w:r>
+      <w:proofErr w:type="gramEnd"/>
+      <w:r>
+        <w:rPr>
+          <w:sz w:val="36"/>
+          <w:szCs w:val="36"/>
+        </w:rPr>
+        <w:t xml:space="preserve">   </w:t>
+      </w:r>
+      <w:r>
+        <w:rPr>
+          <w:sz w:val="36"/>
+          <w:szCs w:val="36"/>
+        </w:rPr>
+        <w:t xml:space="preserve"> git commit -m "</w:t>
+      </w:r>
+      <w:r>
+        <w:rPr>
+          <w:sz w:val="36"/>
+          <w:szCs w:val="36"/>
+        </w:rPr>
+        <w:t>new txt file added</w:t>
+      </w:r>
+      <w:proofErr w:type="gramStart"/>
+      <w:r>
+        <w:rPr>
+          <w:sz w:val="36"/>
+          <w:szCs w:val="36"/>
+        </w:rPr>
+        <w:t>"</w:t>
+      </w:r>
+      <w:r>
+        <w:rPr>
+          <w:sz w:val="36"/>
+          <w:szCs w:val="36"/>
+        </w:rPr>
+        <w:t xml:space="preserve">  this</w:t>
+      </w:r>
+      <w:proofErr w:type="gramEnd"/>
+      <w:r>
+        <w:rPr>
+          <w:sz w:val="36"/>
+          <w:szCs w:val="36"/>
+        </w:rPr>
+        <w:t xml:space="preserve"> is to add any file and commit</w:t>
       </w:r>
     </w:p>
     <w:p>
@@ -321,6 +705,95 @@
 <file path=word/numbering.xml><?xml version="1.0" encoding="utf-8"?>
 <w:numbering xmlns:wpc="http://schemas.microsoft.com/office/word/2010/wordprocessingCanvas" xmlns:cx="http://schemas.microsoft.com/office/drawing/2014/chartex" xmlns:cx1="http://schemas.microsoft.com/office/drawing/2015/9/8/chartex" xmlns:cx2="http://schemas.microsoft.com/office/drawing/2015/10/21/chartex" xmlns:cx3="http://schemas.microsoft.com/office/drawing/2016/5/9/chartex" xmlns:cx4="http://schemas.microsoft.com/office/drawing/2016/5/10/chartex" xmlns:cx5="http://schemas.microsoft.com/office/drawing/2016/5/11/chartex" xmlns:cx6="http://schemas.microsoft.com/office/drawing/2016/5/12/chartex" xmlns:cx7="http://schemas.microsoft.com/office/drawing/2016/5/13/chartex" xmlns:cx8="http://schemas.microsoft.com/office/drawing/2016/5/14/chartex" xmlns:mc="http://schemas.openxmlformats.org/markup-compatibility/2006" xmlns:aink="http://schemas.microsoft.com/office/drawing/2016/ink" xmlns:am3d="http://schemas.microsoft.com/office/drawing/2017/model3d" xmlns:o="urn:schemas-microsoft-com:office:office" xmlns:r="http://schemas.openxmlformats.org/officeDocument/2006/relationships" xmlns:m="http://schemas.openxmlformats.org/officeDocument/2006/math" xmlns:v="urn:schemas-microsoft-com:vml" xmlns:wp14="http://schemas.microsoft.com/office/word/2010/wordprocessingDrawing" xmlns:wp="http://schemas.openxmlformats.org/drawingml/2006/wordprocessingDrawing" xmlns:w10="urn:schemas-microsoft-com:office:word" xmlns:w="http://schemas.openxmlformats.org/wordprocessingml/2006/main" xmlns:w14="http://schemas.microsoft.com/office/word/2010/wordml" xmlns:w15="http://schemas.microsoft.com/office/word/2012/wordml" xmlns:w16cex="http://schemas.microsoft.com/office/word/2018/wordml/cex" xmlns:w16cid="http://schemas.microsoft.com/office/word/2016/wordml/cid" xmlns:w16="http://schemas.microsoft.com/office/word/2018/wordml" xmlns:w16se="http://schemas.microsoft.com/office/word/2015/wordml/symex" xmlns:wpg="http://schemas.microsoft.com/office/word/2010/wordprocessingGroup" xmlns:wpi="http://schemas.microsoft.com/office/word/2010/wordprocessingInk" xmlns:wne="http://schemas.microsoft.com/office/word/2006/wordml" xmlns:wps="http://schemas.microsoft.com/office/word/2010/wordprocessingShape" mc:Ignorable="w14 w15 w16se w16cid w16 w16cex wp14">
   <w:abstractNum w:abstractNumId="0" w15:restartNumberingAfterBreak="0">
+    <w:nsid w:val="4FE840FF"/>
+    <w:multiLevelType w:val="hybridMultilevel"/>
+    <w:tmpl w:val="477834E0"/>
+    <w:lvl w:ilvl="0" w:tplc="40090011">
+      <w:start w:val="1"/>
+      <w:numFmt w:val="decimal"/>
+      <w:lvlText w:val="%1)"/>
+      <w:lvlJc w:val="left"/>
+      <w:pPr>
+        <w:ind w:left="720" w:hanging="360"/>
+      </w:pPr>
+      <w:rPr>
+        <w:rFonts w:hint="default"/>
+      </w:rPr>
+    </w:lvl>
+    <w:lvl w:ilvl="1" w:tplc="40090019" w:tentative="1">
+      <w:start w:val="1"/>
+      <w:numFmt w:val="lowerLetter"/>
+      <w:lvlText w:val="%2."/>
+      <w:lvlJc w:val="left"/>
+      <w:pPr>
+        <w:ind w:left="1440" w:hanging="360"/>
+      </w:pPr>
+    </w:lvl>
+    <w:lvl w:ilvl="2" w:tplc="4009001B" w:tentative="1">
+      <w:start w:val="1"/>
+      <w:numFmt w:val="lowerRoman"/>
+      <w:lvlText w:val="%3."/>
+      <w:lvlJc w:val="right"/>
+      <w:pPr>
+        <w:ind w:left="2160" w:hanging="180"/>
+      </w:pPr>
+    </w:lvl>
+    <w:lvl w:ilvl="3" w:tplc="4009000F" w:tentative="1">
+      <w:start w:val="1"/>
+      <w:numFmt w:val="decimal"/>
+      <w:lvlText w:val="%4."/>
+      <w:lvlJc w:val="left"/>
+      <w:pPr>
+        <w:ind w:left="2880" w:hanging="360"/>
+      </w:pPr>
+    </w:lvl>
+    <w:lvl w:ilvl="4" w:tplc="40090019" w:tentative="1">
+      <w:start w:val="1"/>
+      <w:numFmt w:val="lowerLetter"/>
+      <w:lvlText w:val="%5."/>
+      <w:lvlJc w:val="left"/>
+      <w:pPr>
+        <w:ind w:left="3600" w:hanging="360"/>
+      </w:pPr>
+    </w:lvl>
+    <w:lvl w:ilvl="5" w:tplc="4009001B" w:tentative="1">
+      <w:start w:val="1"/>
+      <w:numFmt w:val="lowerRoman"/>
+      <w:lvlText w:val="%6."/>
+      <w:lvlJc w:val="right"/>
+      <w:pPr>
+        <w:ind w:left="4320" w:hanging="180"/>
+      </w:pPr>
+    </w:lvl>
+    <w:lvl w:ilvl="6" w:tplc="4009000F" w:tentative="1">
+      <w:start w:val="1"/>
+      <w:numFmt w:val="decimal"/>
+      <w:lvlText w:val="%7."/>
+      <w:lvlJc w:val="left"/>
+      <w:pPr>
+        <w:ind w:left="5040" w:hanging="360"/>
+      </w:pPr>
+    </w:lvl>
+    <w:lvl w:ilvl="7" w:tplc="40090019" w:tentative="1">
+      <w:start w:val="1"/>
+      <w:numFmt w:val="lowerLetter"/>
+      <w:lvlText w:val="%8."/>
+      <w:lvlJc w:val="left"/>
+      <w:pPr>
+        <w:ind w:left="5760" w:hanging="360"/>
+      </w:pPr>
+    </w:lvl>
+    <w:lvl w:ilvl="8" w:tplc="4009001B" w:tentative="1">
+      <w:start w:val="1"/>
+      <w:numFmt w:val="lowerRoman"/>
+      <w:lvlText w:val="%9."/>
+      <w:lvlJc w:val="right"/>
+      <w:pPr>
+        <w:ind w:left="6480" w:hanging="180"/>
+      </w:pPr>
+    </w:lvl>
+  </w:abstractNum>
+  <w:abstractNum w:abstractNumId="1" w15:restartNumberingAfterBreak="0">
     <w:nsid w:val="5BD84509"/>
     <w:multiLevelType w:val="hybridMultilevel"/>
     <w:tmpl w:val="97D2B6F6"/>
@@ -410,6 +883,9 @@
     </w:lvl>
   </w:abstractNum>
   <w:num w:numId="1">
+    <w:abstractNumId w:val="1"/>
+  </w:num>
+  <w:num w:numId="2">
     <w:abstractNumId w:val="0"/>
   </w:num>
 </w:numbering>

</xml_diff>